<commit_message>
updates for new Europe-Africa map
</commit_message>
<xml_diff>
--- a/Data/ColorCodes.docx
+++ b/Data/ColorCodes.docx
@@ -12,12 +12,12 @@
         <w:tblLook w:val="04A0" w:firstRow="1" w:lastRow="0" w:firstColumn="1" w:lastColumn="0" w:noHBand="0" w:noVBand="1"/>
       </w:tblPr>
       <w:tblGrid>
-        <w:gridCol w:w="996"/>
+        <w:gridCol w:w="997"/>
         <w:gridCol w:w="983"/>
         <w:gridCol w:w="723"/>
-        <w:gridCol w:w="1655"/>
+        <w:gridCol w:w="1658"/>
         <w:gridCol w:w="2641"/>
-        <w:gridCol w:w="2064"/>
+        <w:gridCol w:w="2060"/>
       </w:tblGrid>
       <w:tr>
         <w:trPr>
@@ -225,16 +225,6 @@
           </w:tcPr>
           <w:p>
             <w:pPr>
-              <w:cnfStyle w:val="000000000000" w:firstRow="0" w:lastRow="0" w:firstColumn="0" w:lastColumn="0" w:oddVBand="0" w:evenVBand="0" w:oddHBand="0" w:evenHBand="0" w:firstRowFirstColumn="0" w:firstRowLastColumn="0" w:lastRowFirstColumn="0" w:lastRowLastColumn="0"/>
-            </w:pPr>
-          </w:p>
-        </w:tc>
-        <w:tc>
-          <w:tcPr>
-            <w:tcW w:w="2064" w:type="dxa"/>
-          </w:tcPr>
-          <w:p>
-            <w:pPr>
               <w:shd w:val="clear" w:color="auto" w:fill="1E1E1E"/>
               <w:spacing w:line="285" w:lineRule="atLeast"/>
               <w:cnfStyle w:val="000000000000" w:firstRow="0" w:lastRow="0" w:firstColumn="0" w:lastColumn="0" w:oddVBand="0" w:evenVBand="0" w:oddHBand="0" w:evenHBand="0" w:firstRowFirstColumn="0" w:firstRowLastColumn="0" w:lastRowFirstColumn="0" w:lastRowLastColumn="0"/>
@@ -254,7 +244,36 @@
                 <w:szCs w:val="21"/>
                 <w:lang w:eastAsia="ro-RO"/>
               </w:rPr>
-              <w:t>U_WALL_FORTIFIED</w:t>
+              <w:t>TERRAIN_DESERT</w:t>
+            </w:r>
+          </w:p>
+        </w:tc>
+        <w:tc>
+          <w:tcPr>
+            <w:tcW w:w="2064" w:type="dxa"/>
+          </w:tcPr>
+          <w:p>
+            <w:pPr>
+              <w:shd w:val="clear" w:color="auto" w:fill="1E1E1E"/>
+              <w:spacing w:line="285" w:lineRule="atLeast"/>
+              <w:cnfStyle w:val="000000000000" w:firstRow="0" w:lastRow="0" w:firstColumn="0" w:lastColumn="0" w:oddVBand="0" w:evenVBand="0" w:oddHBand="0" w:evenHBand="0" w:firstRowFirstColumn="0" w:firstRowLastColumn="0" w:lastRowFirstColumn="0" w:lastRowLastColumn="0"/>
+              <w:rPr>
+                <w:rFonts w:ascii="Consolas" w:eastAsia="Times New Roman" w:hAnsi="Consolas" w:cs="Times New Roman"/>
+                <w:color w:val="D4D4D4"/>
+                <w:sz w:val="21"/>
+                <w:szCs w:val="21"/>
+                <w:lang w:eastAsia="ro-RO"/>
+              </w:rPr>
+            </w:pPr>
+            <w:r>
+              <w:rPr>
+                <w:rFonts w:ascii="Consolas" w:eastAsia="Times New Roman" w:hAnsi="Consolas" w:cs="Times New Roman"/>
+                <w:color w:val="D4D4D4"/>
+                <w:sz w:val="21"/>
+                <w:szCs w:val="21"/>
+                <w:lang w:eastAsia="ro-RO"/>
+              </w:rPr>
+              <w:t>U_FOREST_PALM</w:t>
             </w:r>
           </w:p>
         </w:tc>
@@ -780,8 +799,27 @@
           </w:tcPr>
           <w:p>
             <w:pPr>
-              <w:cnfStyle w:val="000000000000" w:firstRow="0" w:lastRow="0" w:firstColumn="0" w:lastColumn="0" w:oddVBand="0" w:evenVBand="0" w:oddHBand="0" w:evenHBand="0" w:firstRowFirstColumn="0" w:firstRowLastColumn="0" w:lastRowFirstColumn="0" w:lastRowLastColumn="0"/>
-            </w:pPr>
+              <w:shd w:val="clear" w:color="auto" w:fill="1E1E1E"/>
+              <w:spacing w:line="285" w:lineRule="atLeast"/>
+              <w:cnfStyle w:val="000000000000" w:firstRow="0" w:lastRow="0" w:firstColumn="0" w:lastColumn="0" w:oddVBand="0" w:evenVBand="0" w:oddHBand="0" w:evenHBand="0" w:firstRowFirstColumn="0" w:firstRowLastColumn="0" w:lastRowFirstColumn="0" w:lastRowLastColumn="0"/>
+              <w:rPr>
+                <w:rFonts w:ascii="Consolas" w:eastAsia="Times New Roman" w:hAnsi="Consolas" w:cs="Times New Roman"/>
+                <w:color w:val="D4D4D4"/>
+                <w:sz w:val="21"/>
+                <w:szCs w:val="21"/>
+                <w:lang w:eastAsia="ro-RO"/>
+              </w:rPr>
+            </w:pPr>
+            <w:r>
+              <w:rPr>
+                <w:rFonts w:ascii="Consolas" w:eastAsia="Times New Roman" w:hAnsi="Consolas" w:cs="Times New Roman"/>
+                <w:color w:val="D4D4D4"/>
+                <w:sz w:val="21"/>
+                <w:szCs w:val="21"/>
+                <w:lang w:eastAsia="ro-RO"/>
+              </w:rPr>
+              <w:t>TERRAIN_DESERT</w:t>
+            </w:r>
           </w:p>
         </w:tc>
         <w:tc>
@@ -792,6 +830,9 @@
             <w:pPr>
               <w:cnfStyle w:val="000000000000" w:firstRow="0" w:lastRow="0" w:firstColumn="0" w:lastColumn="0" w:oddVBand="0" w:evenVBand="0" w:oddHBand="0" w:evenHBand="0" w:firstRowFirstColumn="0" w:firstRowLastColumn="0" w:lastRowFirstColumn="0" w:lastRowLastColumn="0"/>
             </w:pPr>
+            <w:r>
+              <w:t>0</w:t>
+            </w:r>
           </w:p>
         </w:tc>
       </w:tr>
@@ -1175,7 +1216,16 @@
           </w:tcPr>
           <w:p>
             <w:pPr>
-              <w:cnfStyle w:val="000000000000" w:firstRow="0" w:lastRow="0" w:firstColumn="0" w:lastColumn="0" w:oddVBand="0" w:evenVBand="0" w:oddHBand="0" w:evenHBand="0" w:firstRowFirstColumn="0" w:firstRowLastColumn="0" w:lastRowFirstColumn="0" w:lastRowLastColumn="0"/>
+              <w:shd w:val="clear" w:color="auto" w:fill="1E1E1E"/>
+              <w:spacing w:line="285" w:lineRule="atLeast"/>
+              <w:cnfStyle w:val="000000000000" w:firstRow="0" w:lastRow="0" w:firstColumn="0" w:lastColumn="0" w:oddVBand="0" w:evenVBand="0" w:oddHBand="0" w:evenHBand="0" w:firstRowFirstColumn="0" w:firstRowLastColumn="0" w:lastRowFirstColumn="0" w:lastRowLastColumn="0"/>
+              <w:rPr>
+                <w:rFonts w:ascii="Consolas" w:eastAsia="Times New Roman" w:hAnsi="Consolas" w:cs="Times New Roman"/>
+                <w:color w:val="D4D4D4"/>
+                <w:sz w:val="21"/>
+                <w:szCs w:val="21"/>
+                <w:lang w:eastAsia="ro-RO"/>
+              </w:rPr>
             </w:pPr>
           </w:p>
         </w:tc>

</xml_diff>